<commit_message>
finish notes for 2021-12-13
</commit_message>
<xml_diff>
--- a/academic/Eaton_et_al._2021_Plague_in_Denmark_1000-1800_HP_JK_JG_SDW.docx
+++ b/academic/Eaton_et_al._2021_Plague_in_Denmark_1000-1800_HP_JK_JG_SDW.docx
@@ -5802,19 +5802,19 @@
   <w15:commentEx w15:paraId="181A9907" w15:done="0"/>
   <w15:commentEx w15:paraId="72AD8819" w15:done="0"/>
   <w15:commentEx w15:paraId="238FBE79" w15:done="0"/>
-  <w15:commentEx w15:paraId="2E093508" w15:done="0"/>
-  <w15:commentEx w15:paraId="589BF35A" w15:done="0"/>
-  <w15:commentEx w15:paraId="048C1735" w15:done="0"/>
-  <w15:commentEx w15:paraId="7F0DD3F8" w15:done="0"/>
-  <w15:commentEx w15:paraId="7F8769A4" w15:done="0"/>
-  <w15:commentEx w15:paraId="08D3CA2E" w15:done="0"/>
-  <w15:commentEx w15:paraId="3AB86BBD" w15:done="0"/>
+  <w15:commentEx w15:paraId="2E093508" w15:done="1"/>
+  <w15:commentEx w15:paraId="589BF35A" w15:done="1"/>
+  <w15:commentEx w15:paraId="048C1735" w15:done="1"/>
+  <w15:commentEx w15:paraId="7F0DD3F8" w15:done="1"/>
+  <w15:commentEx w15:paraId="7F8769A4" w15:done="1"/>
+  <w15:commentEx w15:paraId="08D3CA2E" w15:done="1"/>
+  <w15:commentEx w15:paraId="3AB86BBD" w15:done="1"/>
   <w15:commentEx w15:paraId="49E52BF1" w15:done="0"/>
   <w15:commentEx w15:paraId="5F8A961F" w15:done="0"/>
-  <w15:commentEx w15:paraId="43B008FD" w15:done="0"/>
-  <w15:commentEx w15:paraId="4901728A" w15:done="0"/>
+  <w15:commentEx w15:paraId="43B008FD" w15:done="1"/>
+  <w15:commentEx w15:paraId="4901728A" w15:done="1"/>
   <w15:commentEx w15:paraId="6BF39396" w15:done="0"/>
-  <w15:commentEx w15:paraId="08ECA7ED" w15:done="0"/>
+  <w15:commentEx w15:paraId="08ECA7ED" w15:done="1"/>
   <w15:commentEx w15:paraId="51EBCF40" w15:done="0"/>
   <w15:commentEx w15:paraId="501C1362" w15:done="0"/>
   <w15:commentEx w15:paraId="26B71F2C" w15:done="0"/>

</xml_diff>